<commit_message>
Updated Audio interface Docs
</commit_message>
<xml_diff>
--- a/MiscFiles/Decoder (audio) interface.docx
+++ b/MiscFiles/Decoder (audio) interface.docx
@@ -11,7 +11,15 @@
       </w:pPr>
       <w:r>
         <w:rPr/>
-        <w:t>For demos a microphone ( like the GY MAX446 breakout board) can be used. But for serious/daily use, a wired connection tied directly to the receiver is better. The wired connection needs to deliver an audio signal that's in the neighborhood of 1 to 2 Vp-p , and biased at ~1.6Vdc, to the Waveshare ‘sensor AD’ input.</w:t>
+        <w:t>For demos a microphone ( like the GY MAX446</w:t>
+      </w:r>
+      <w:r>
+        <w:rPr/>
+        <w:t>6</w:t>
+      </w:r>
+      <w:r>
+        <w:rPr/>
+        <w:t xml:space="preserve"> breakout board) can be used. But for serious/daily use, a wired connection tied directly to the receiver is better. The wired connection needs to deliver an audio signal that's in the neighborhood of 1 to 2 Vp-p , and biased at ~1.6Vdc, to the Waveshare ‘sensor AD’ input.</w:t>
       </w:r>
     </w:p>
     <w:p>
@@ -47,7 +55,7 @@
       </w:pPr>
       <w:r>
         <w:drawing>
-          <wp:anchor behindDoc="0" distT="0" distB="0" distL="0" distR="0" simplePos="0" locked="0" layoutInCell="0" allowOverlap="1" relativeHeight="3">
+          <wp:anchor behindDoc="0" distT="0" distB="0" distL="0" distR="0" simplePos="0" locked="0" layoutInCell="0" allowOverlap="1" relativeHeight="2">
             <wp:simplePos x="0" y="0"/>
             <wp:positionH relativeFrom="column">
               <wp:align>center</wp:align>
@@ -273,15 +281,15 @@
       </w:pPr>
       <w:r>
         <w:rPr/>
-        <w:t xml:space="preserve">A more versatile wired interface can be had using a GY MAX446  modified, by removing the condenser mic, and the resistor, circled in yellow </w:t>
-      </w:r>
-      <w:r>
-        <w:rPr/>
-        <w:t>(See photo below)</w:t>
-      </w:r>
-      <w:r>
-        <w:rPr/>
-        <w:t xml:space="preserve">. In the mic’s place, connect your interface cable, as indicated (+Audio &amp; Ground) . This will give you a hardwired connection, with adjustable gain/volume (using the 'pot', just above the 'GND' &amp; 'OUT' terminals) </w:t>
+        <w:t>A more versatile wired interface can be had using a GY MAX446</w:t>
+      </w:r>
+      <w:r>
+        <w:rPr/>
+        <w:t>6</w:t>
+      </w:r>
+      <w:r>
+        <w:rPr/>
+        <w:t xml:space="preserve">  modified, by removing the condenser mic, and the resistor, circled in yellow (See photo below). In the mic’s place, connect your interface cable, as indicated (+Audio &amp; Ground) . This will give you a hardwired connection, with adjustable gain/volume (using the 'pot', just above the 'GND' &amp; 'OUT' terminals) </w:t>
       </w:r>
     </w:p>
     <w:p>
@@ -331,7 +339,7 @@
       <w:r>
         <w:rPr/>
         <w:drawing>
-          <wp:anchor behindDoc="0" distT="0" distB="0" distL="0" distR="0" simplePos="0" locked="0" layoutInCell="0" allowOverlap="1" relativeHeight="2">
+          <wp:anchor behindDoc="0" distT="0" distB="0" distL="0" distR="0" simplePos="0" locked="0" layoutInCell="0" allowOverlap="1" relativeHeight="3">
             <wp:simplePos x="0" y="0"/>
             <wp:positionH relativeFrom="column">
               <wp:align>center</wp:align>
@@ -339,7 +347,7 @@
             <wp:positionV relativeFrom="paragraph">
               <wp:posOffset>635</wp:posOffset>
             </wp:positionV>
-            <wp:extent cx="3581400" cy="5734050"/>
+            <wp:extent cx="6332220" cy="3799205"/>
             <wp:effectExtent l="0" t="0" r="0" b="0"/>
             <wp:wrapSquare wrapText="largest"/>
             <wp:docPr id="2" name="Image1" descr="" title=""/>
@@ -364,7 +372,7 @@
                   <pic:spPr bwMode="auto">
                     <a:xfrm>
                       <a:off x="0" y="0"/>
-                      <a:ext cx="3581400" cy="5734050"/>
+                      <a:ext cx="6332220" cy="3799205"/>
                     </a:xfrm>
                     <a:prstGeom prst="rect">
                       <a:avLst/>

</xml_diff>

<commit_message>
Udated Audio interface doc
</commit_message>
<xml_diff>
--- a/MiscFiles/Decoder (audio) interface.docx
+++ b/MiscFiles/Decoder (audio) interface.docx
@@ -11,15 +11,7 @@
       </w:pPr>
       <w:r>
         <w:rPr/>
-        <w:t>For demos a microphone ( like the GY MAX446</w:t>
-      </w:r>
-      <w:r>
-        <w:rPr/>
-        <w:t>6</w:t>
-      </w:r>
-      <w:r>
-        <w:rPr/>
-        <w:t xml:space="preserve"> breakout board) can be used. But for serious/daily use, a wired connection tied directly to the receiver is better. The wired connection needs to deliver an audio signal that's in the neighborhood of 1 to 2 Vp-p , and biased at ~1.6Vdc, to the Waveshare ‘sensor AD’ input.</w:t>
+        <w:t>For demos a microphone ( like the GY MAX4466 breakout board) can be used. But for serious/daily use, a wired connection tied directly to the receiver is better. The wired connection needs to deliver an audio signal that's in the neighborhood of 1 to 2 Vp-p , and biased at ~1.6Vdc, to the Waveshare ‘sensor AD’ input.</w:t>
       </w:r>
     </w:p>
     <w:p>
@@ -54,16 +46,30 @@
         <w:rPr/>
       </w:pPr>
       <w:r>
+        <w:rPr/>
+        <w:t xml:space="preserve"> </w:t>
+      </w:r>
+    </w:p>
+    <w:p>
+      <w:pPr>
+        <w:pStyle w:val="BodyText"/>
+        <w:bidi w:val="0"/>
+        <w:spacing w:lineRule="auto" w:line="276" w:before="0" w:after="140"/>
+        <w:jc w:val="start"/>
+        <w:rPr/>
+      </w:pPr>
+      <w:r>
+        <w:rPr/>
         <w:drawing>
-          <wp:anchor behindDoc="0" distT="0" distB="0" distL="0" distR="0" simplePos="0" locked="0" layoutInCell="0" allowOverlap="1" relativeHeight="2">
+          <wp:anchor behindDoc="0" distT="0" distB="0" distL="0" distR="0" simplePos="0" locked="0" layoutInCell="0" allowOverlap="1" relativeHeight="3">
             <wp:simplePos x="0" y="0"/>
             <wp:positionH relativeFrom="column">
-              <wp:align>center</wp:align>
+              <wp:posOffset>842010</wp:posOffset>
             </wp:positionH>
             <wp:positionV relativeFrom="paragraph">
-              <wp:posOffset>635</wp:posOffset>
+              <wp:posOffset>-13970</wp:posOffset>
             </wp:positionV>
-            <wp:extent cx="4700905" cy="3525520"/>
+            <wp:extent cx="4648200" cy="3000375"/>
             <wp:effectExtent l="0" t="0" r="0" b="0"/>
             <wp:wrapSquare wrapText="largest"/>
             <wp:docPr id="1" name="Image2" descr="" title=""/>
@@ -88,7 +94,7 @@
                   <pic:spPr bwMode="auto">
                     <a:xfrm>
                       <a:off x="0" y="0"/>
-                      <a:ext cx="4700905" cy="3525520"/>
+                      <a:ext cx="4648200" cy="3000375"/>
                     </a:xfrm>
                     <a:prstGeom prst="rect">
                       <a:avLst/>
@@ -100,22 +106,6 @@
           </wp:anchor>
         </w:drawing>
       </w:r>
-      <w:r>
-        <w:rPr/>
-        <w:t xml:space="preserve"> </w:t>
-      </w:r>
-    </w:p>
-    <w:p>
-      <w:pPr>
-        <w:pStyle w:val="BodyText"/>
-        <w:bidi w:val="0"/>
-        <w:spacing w:lineRule="auto" w:line="276" w:before="0" w:after="140"/>
-        <w:jc w:val="start"/>
-        <w:rPr/>
-      </w:pPr>
-      <w:r>
-        <w:rPr/>
-      </w:r>
     </w:p>
     <w:p>
       <w:pPr>
@@ -281,15 +271,7 @@
       </w:pPr>
       <w:r>
         <w:rPr/>
-        <w:t>A more versatile wired interface can be had using a GY MAX446</w:t>
-      </w:r>
-      <w:r>
-        <w:rPr/>
-        <w:t>6</w:t>
-      </w:r>
-      <w:r>
-        <w:rPr/>
-        <w:t xml:space="preserve">  modified, by removing the condenser mic, and the resistor, circled in yellow (See photo below). In the mic’s place, connect your interface cable, as indicated (+Audio &amp; Ground) . This will give you a hardwired connection, with adjustable gain/volume (using the 'pot', just above the 'GND' &amp; 'OUT' terminals) </w:t>
+        <w:t xml:space="preserve">A more versatile wired interface can be had using a GY MAX4466  modified, by removing the condenser mic, and the resistor, circled in yellow (See photo below). In the mic’s place, connect your interface cable, as indicated (+Audio &amp; Ground) . This will give you a hardwired connection, with adjustable gain/volume (using the 'pot', just above the 'GND' &amp; 'OUT' terminals) </w:t>
       </w:r>
     </w:p>
     <w:p>
@@ -339,7 +321,7 @@
       <w:r>
         <w:rPr/>
         <w:drawing>
-          <wp:anchor behindDoc="0" distT="0" distB="0" distL="0" distR="0" simplePos="0" locked="0" layoutInCell="0" allowOverlap="1" relativeHeight="3">
+          <wp:anchor behindDoc="0" distT="0" distB="0" distL="0" distR="0" simplePos="0" locked="0" layoutInCell="0" allowOverlap="1" relativeHeight="2">
             <wp:simplePos x="0" y="0"/>
             <wp:positionH relativeFrom="column">
               <wp:align>center</wp:align>

</xml_diff>